<commit_message>
Inserindo mais um link com conteudo
</commit_message>
<xml_diff>
--- a/Links para arquivos com conteudo.docx
+++ b/Links para arquivos com conteudo.docx
@@ -80,6 +80,11 @@
       </w:pPr>
     </w:p>
     <w:p>
+      <w:pPr>
+        <w:rPr>
+          <w:rStyle w:val="Hyperlink"/>
+        </w:rPr>
+      </w:pPr>
       <w:hyperlink r:id="rId6" w:history="1">
         <w:r>
           <w:rPr>
@@ -89,6 +94,17 @@
         </w:r>
       </w:hyperlink>
     </w:p>
+    <w:p>
+      <w:hyperlink r:id="rId7" w:history="1">
+        <w:r>
+          <w:rPr>
+            <w:rStyle w:val="Hyperlink"/>
+          </w:rPr>
+          <w:t>Trabalhando com Imagens</w:t>
+        </w:r>
+      </w:hyperlink>
+    </w:p>
+    <w:p/>
     <w:p>
       <w:pPr>
         <w:spacing w:after="0" w:line="240" w:lineRule="auto"/>
@@ -1033,12 +1049,35 @@
     <w:name w:val="Hyperlink"/>
     <w:basedOn w:val="Fontepargpadro"/>
     <w:uiPriority w:val="99"/>
-    <w:semiHidden/>
     <w:unhideWhenUsed/>
     <w:rsid w:val="00013515"/>
     <w:rPr>
       <w:color w:val="0000FF"/>
       <w:u w:val="single"/>
+    </w:rPr>
+  </w:style>
+  <w:style w:type="character" w:styleId="HiperlinkVisitado">
+    <w:name w:val="FollowedHyperlink"/>
+    <w:basedOn w:val="Fontepargpadro"/>
+    <w:uiPriority w:val="99"/>
+    <w:semiHidden/>
+    <w:unhideWhenUsed/>
+    <w:rsid w:val="00EB5A00"/>
+    <w:rPr>
+      <w:color w:val="96607D" w:themeColor="followedHyperlink"/>
+      <w:u w:val="single"/>
+    </w:rPr>
+  </w:style>
+  <w:style w:type="character" w:styleId="MenoPendente">
+    <w:name w:val="Unresolved Mention"/>
+    <w:basedOn w:val="Fontepargpadro"/>
+    <w:uiPriority w:val="99"/>
+    <w:semiHidden/>
+    <w:unhideWhenUsed/>
+    <w:rsid w:val="003D1172"/>
+    <w:rPr>
+      <w:color w:val="605E5C"/>
+      <w:shd w:val="clear" w:color="auto" w:fill="E1DFDD"/>
     </w:rPr>
   </w:style>
 </w:styles>

</xml_diff>